<commit_message>
Update Regras de Verificação e Analise de Requisitos.docx
</commit_message>
<xml_diff>
--- a/Padrões Adotados/Regras de Verificação e Analise de Requisitos.docx
+++ b/Padrões Adotados/Regras de Verificação e Analise de Requisitos.docx
@@ -3,123 +3,164 @@
 <w:document xmlns:wpc="http://schemas.microsoft.com/office/word/2010/wordprocessingCanvas" xmlns:cx="http://schemas.microsoft.com/office/drawing/2014/chartex" xmlns:cx1="http://schemas.microsoft.com/office/drawing/2015/9/8/chartex" xmlns:cx2="http://schemas.microsoft.com/office/drawing/2015/10/21/chartex" xmlns:cx3="http://schemas.microsoft.com/office/drawing/2016/5/9/chartex" xmlns:cx4="http://schemas.microsoft.com/office/drawing/2016/5/10/chartex" xmlns:cx5="http://schemas.microsoft.com/office/drawing/2016/5/11/chartex" xmlns:cx6="http://schemas.microsoft.com/office/drawing/2016/5/12/chartex" xmlns:cx7="http://schemas.microsoft.com/office/drawing/2016/5/13/chartex" xmlns:cx8="http://schemas.microsoft.com/office/drawing/2016/5/14/chartex" xmlns:mc="http://schemas.openxmlformats.org/markup-compatibility/2006" xmlns:aink="http://schemas.microsoft.com/office/drawing/2016/ink" xmlns:am3d="http://schemas.microsoft.com/office/drawing/2017/model3d" xmlns:o="urn:schemas-microsoft-com:office:office" xmlns:r="http://schemas.openxmlformats.org/officeDocument/2006/relationships" xmlns:m="http://schemas.openxmlformats.org/officeDocument/2006/math" xmlns:v="urn:schemas-microsoft-com:vml" xmlns:wp14="http://schemas.microsoft.com/office/word/2010/wordprocessingDrawing" xmlns:wp="http://schemas.openxmlformats.org/drawingml/2006/wordprocessingDrawing" xmlns:w10="urn:schemas-microsoft-com:office:word" xmlns:w="http://schemas.openxmlformats.org/wordprocessingml/2006/main" xmlns:w14="http://schemas.microsoft.com/office/word/2010/wordml" xmlns:w15="http://schemas.microsoft.com/office/word/2012/wordml" xmlns:w16cex="http://schemas.microsoft.com/office/word/2018/wordml/cex" xmlns:w16cid="http://schemas.microsoft.com/office/word/2016/wordml/cid" xmlns:w16="http://schemas.microsoft.com/office/word/2018/wordml" xmlns:w16se="http://schemas.microsoft.com/office/word/2015/wordml/symex" xmlns:wpg="http://schemas.microsoft.com/office/word/2010/wordprocessingGroup" xmlns:wpi="http://schemas.microsoft.com/office/word/2010/wordprocessingInk" xmlns:wne="http://schemas.microsoft.com/office/word/2006/wordml" xmlns:wps="http://schemas.microsoft.com/office/word/2010/wordprocessingShape" mc:Ignorable="w14 w15 w16se w16cid w16 w16cex wp14">
   <w:body>
     <w:p>
-      <w:r>
-        <w:t xml:space="preserve">Nomenclatura: RF (Requisitos Funcionais), </w:t>
-      </w:r>
-      <w:r>
-        <w:t>R</w:t>
-      </w:r>
-      <w:r>
-        <w:t>N</w:t>
-      </w:r>
-      <w:r>
-        <w:t xml:space="preserve">F (Requisitos </w:t>
-      </w:r>
-      <w:r>
-        <w:t xml:space="preserve">não </w:t>
-      </w:r>
-      <w:r>
-        <w:t>Funcionais)</w:t>
-      </w:r>
-    </w:p>
-    <w:p/>
-    <w:p>
-      <w:r>
-        <w:t>- O software deve permitir registro de clientes da empresa.</w:t>
+      <w:pPr>
+        <w:jc w:val="center"/>
+        <w:rPr>
+          <w:rFonts w:asciiTheme="majorHAnsi" w:hAnsiTheme="majorHAnsi" w:cstheme="majorHAnsi"/>
+          <w:sz w:val="28"/>
+          <w:szCs w:val="28"/>
+        </w:rPr>
+      </w:pPr>
+      <w:r>
+        <w:rPr>
+          <w:rFonts w:asciiTheme="majorHAnsi" w:hAnsiTheme="majorHAnsi" w:cstheme="majorHAnsi"/>
+          <w:sz w:val="28"/>
+          <w:szCs w:val="28"/>
+        </w:rPr>
+        <w:t>Regras de Verificação e Análise de Requisitos</w:t>
       </w:r>
     </w:p>
     <w:p>
-      <w:r>
-        <w:t>- O software não deve permitir o registro de mais de um cliente com o mesmo E-mail.</w:t>
+      <w:pPr>
+        <w:rPr>
+          <w:rFonts w:asciiTheme="majorHAnsi" w:hAnsiTheme="majorHAnsi" w:cstheme="majorHAnsi"/>
+          <w:sz w:val="28"/>
+          <w:szCs w:val="28"/>
+        </w:rPr>
+      </w:pPr>
+      <w:r>
+        <w:rPr>
+          <w:rFonts w:asciiTheme="majorHAnsi" w:hAnsiTheme="majorHAnsi" w:cstheme="majorHAnsi"/>
+          <w:sz w:val="28"/>
+          <w:szCs w:val="28"/>
+        </w:rPr>
+        <w:t xml:space="preserve">Nagini </w:t>
+      </w:r>
+      <w:r>
+        <w:rPr>
+          <w:rFonts w:asciiTheme="majorHAnsi" w:hAnsiTheme="majorHAnsi" w:cstheme="majorHAnsi"/>
+          <w:sz w:val="28"/>
+          <w:szCs w:val="28"/>
+        </w:rPr>
+        <w:tab/>
+      </w:r>
+      <w:r>
+        <w:rPr>
+          <w:rFonts w:asciiTheme="majorHAnsi" w:hAnsiTheme="majorHAnsi" w:cstheme="majorHAnsi"/>
+          <w:sz w:val="28"/>
+          <w:szCs w:val="28"/>
+        </w:rPr>
+        <w:tab/>
+      </w:r>
+      <w:r>
+        <w:rPr>
+          <w:rFonts w:asciiTheme="majorHAnsi" w:hAnsiTheme="majorHAnsi" w:cstheme="majorHAnsi"/>
+          <w:sz w:val="28"/>
+          <w:szCs w:val="28"/>
+        </w:rPr>
+        <w:tab/>
+      </w:r>
+      <w:r>
+        <w:rPr>
+          <w:rFonts w:asciiTheme="majorHAnsi" w:hAnsiTheme="majorHAnsi" w:cstheme="majorHAnsi"/>
+          <w:sz w:val="28"/>
+          <w:szCs w:val="28"/>
+        </w:rPr>
+        <w:tab/>
+      </w:r>
+      <w:r>
+        <w:rPr>
+          <w:rFonts w:asciiTheme="majorHAnsi" w:hAnsiTheme="majorHAnsi" w:cstheme="majorHAnsi"/>
+          <w:sz w:val="28"/>
+          <w:szCs w:val="28"/>
+        </w:rPr>
+        <w:tab/>
+        <w:t>Vidaflor Ferreira Costa</w:t>
       </w:r>
     </w:p>
     <w:p>
-      <w:r>
-        <w:t xml:space="preserve">- </w:t>
-      </w:r>
-      <w:r>
-        <w:t xml:space="preserve">O software deve permitir </w:t>
-      </w:r>
-      <w:r>
-        <w:t>a consulta</w:t>
-      </w:r>
-      <w:r>
-        <w:t xml:space="preserve"> de clientes da empresa</w:t>
-      </w:r>
-      <w:r>
-        <w:t>.</w:t>
+      <w:pPr>
+        <w:rPr>
+          <w:rFonts w:asciiTheme="majorHAnsi" w:hAnsiTheme="majorHAnsi" w:cstheme="majorHAnsi"/>
+          <w:sz w:val="28"/>
+          <w:szCs w:val="28"/>
+        </w:rPr>
+      </w:pPr>
+      <w:r>
+        <w:rPr>
+          <w:rFonts w:asciiTheme="majorHAnsi" w:hAnsiTheme="majorHAnsi" w:cstheme="majorHAnsi"/>
+          <w:sz w:val="28"/>
+          <w:szCs w:val="28"/>
+        </w:rPr>
+        <w:t>-Agrupe corretamente os requisitos.</w:t>
       </w:r>
     </w:p>
     <w:p>
-      <w:r>
-        <w:t xml:space="preserve">- O software deve permitir </w:t>
-      </w:r>
-      <w:r>
-        <w:t>alterar dados</w:t>
-      </w:r>
-      <w:r>
-        <w:t xml:space="preserve"> de clientes da empresa</w:t>
-      </w:r>
-      <w:r>
-        <w:t>.</w:t>
+      <w:pPr>
+        <w:rPr>
+          <w:rFonts w:asciiTheme="majorHAnsi" w:hAnsiTheme="majorHAnsi" w:cstheme="majorHAnsi"/>
+          <w:sz w:val="28"/>
+          <w:szCs w:val="28"/>
+        </w:rPr>
+      </w:pPr>
+      <w:r>
+        <w:rPr>
+          <w:rFonts w:asciiTheme="majorHAnsi" w:hAnsiTheme="majorHAnsi" w:cstheme="majorHAnsi"/>
+          <w:sz w:val="28"/>
+          <w:szCs w:val="28"/>
+        </w:rPr>
+        <w:t>-Evite as palavras: E, OU, SOMENTE SE, EXCETO, SE NECESSÁRO, MAS, CONTUDO, ENTRETANTO, GERALMENTE, VERSATIL TALVEZ, APROXIMADAMENTE ou palavras que forneçam a mesma ideia que essas.</w:t>
       </w:r>
     </w:p>
     <w:p>
-      <w:r>
-        <w:t xml:space="preserve">- </w:t>
-      </w:r>
-      <w:r>
-        <w:t xml:space="preserve">O software deve permitir </w:t>
-      </w:r>
-      <w:r>
-        <w:t>excluir</w:t>
-      </w:r>
-      <w:r>
-        <w:t xml:space="preserve"> clientes da empresa.</w:t>
+      <w:pPr>
+        <w:rPr>
+          <w:rFonts w:asciiTheme="majorHAnsi" w:hAnsiTheme="majorHAnsi" w:cstheme="majorHAnsi"/>
+          <w:sz w:val="28"/>
+          <w:szCs w:val="28"/>
+        </w:rPr>
+      </w:pPr>
+      <w:r>
+        <w:rPr>
+          <w:rFonts w:asciiTheme="majorHAnsi" w:hAnsiTheme="majorHAnsi" w:cstheme="majorHAnsi"/>
+          <w:sz w:val="28"/>
+          <w:szCs w:val="28"/>
+        </w:rPr>
+        <w:t>-Evite frases grantes.</w:t>
       </w:r>
     </w:p>
     <w:p>
-      <w:r>
-        <w:t xml:space="preserve">- O software deve permitir registro de </w:t>
-      </w:r>
-      <w:r>
-        <w:t>compras</w:t>
-      </w:r>
-      <w:r>
-        <w:t>.</w:t>
+      <w:pPr>
+        <w:rPr>
+          <w:rFonts w:asciiTheme="majorHAnsi" w:hAnsiTheme="majorHAnsi" w:cstheme="majorHAnsi"/>
+          <w:sz w:val="28"/>
+          <w:szCs w:val="28"/>
+        </w:rPr>
+      </w:pPr>
+      <w:r>
+        <w:rPr>
+          <w:rFonts w:asciiTheme="majorHAnsi" w:hAnsiTheme="majorHAnsi" w:cstheme="majorHAnsi"/>
+          <w:sz w:val="28"/>
+          <w:szCs w:val="28"/>
+        </w:rPr>
+        <w:t>-Utilize vocabulário fechado</w:t>
       </w:r>
     </w:p>
     <w:p>
-      <w:r>
-        <w:t xml:space="preserve">- O software deve permitir a consulta </w:t>
-      </w:r>
-      <w:r>
-        <w:t>de compras</w:t>
-      </w:r>
-      <w:r>
-        <w:t>.</w:t>
-      </w:r>
-    </w:p>
-    <w:p>
-      <w:r>
-        <w:t xml:space="preserve">- O software deve permitir alterar dados de </w:t>
-      </w:r>
-      <w:r>
-        <w:t>compras</w:t>
-      </w:r>
-      <w:r>
-        <w:t>.</w:t>
-      </w:r>
-    </w:p>
-    <w:p>
-      <w:r>
-        <w:t xml:space="preserve">- O software deve permitir excluir </w:t>
-      </w:r>
-      <w:r>
-        <w:t>compras</w:t>
-      </w:r>
-      <w:r>
-        <w:t>.</w:t>
+      <w:pPr>
+        <w:rPr>
+          <w:rFonts w:asciiTheme="majorHAnsi" w:hAnsiTheme="majorHAnsi" w:cstheme="majorHAnsi"/>
+          <w:sz w:val="28"/>
+          <w:szCs w:val="28"/>
+        </w:rPr>
+      </w:pPr>
+      <w:r>
+        <w:rPr>
+          <w:rFonts w:asciiTheme="majorHAnsi" w:hAnsiTheme="majorHAnsi" w:cstheme="majorHAnsi"/>
+          <w:sz w:val="28"/>
+          <w:szCs w:val="28"/>
+        </w:rPr>
+        <w:t>-Para cada novo requisito, atualize seus atributos.</w:t>
       </w:r>
     </w:p>
     <w:p/>
@@ -536,6 +577,10 @@
   <w:style w:type="paragraph" w:default="1" w:styleId="Normal">
     <w:name w:val="Normal"/>
     <w:qFormat/>
+    <w:rsid w:val="00EC08AC"/>
+    <w:pPr>
+      <w:spacing w:line="256" w:lineRule="auto"/>
+    </w:pPr>
   </w:style>
   <w:style w:type="character" w:default="1" w:styleId="Fontepargpadro">
     <w:name w:val="Default Paragraph Font"/>

</xml_diff>